<commit_message>
Co-authored-by: Oliver Isaías Medina Recalde <oliverMedina2000@users.noreply.github.com>
</commit_message>
<xml_diff>
--- a/tp3/TP_PUNTOVENTA_2021_PARTE 3.docx
+++ b/tp3/TP_PUNTOVENTA_2021_PARTE 3.docx
@@ -6879,6 +6879,39 @@
                 <w:szCs w:val="22"/>
                 <w:rtl w:val="0"/>
               </w:rPr>
+              <w:t xml:space="preserve">                        COMMIT;</w:t>
+            </w:r>
+          </w:p>
+          <w:p>
+            <w:pPr>
+              <w:keepNext w:val="0"/>
+              <w:keepLines w:val="0"/>
+              <w:pageBreakBefore w:val="0"/>
+              <w:widowControl w:val="1"/>
+              <w:pBdr>
+                <w:top w:color="000000" w:space="0" w:sz="0" w:val="none"/>
+                <w:left w:color="000000" w:space="0" w:sz="0" w:val="none"/>
+                <w:bottom w:color="000000" w:space="0" w:sz="0" w:val="none"/>
+                <w:right w:color="000000" w:space="0" w:sz="0" w:val="none"/>
+                <w:between w:color="000000" w:space="0" w:sz="0" w:val="none"/>
+              </w:pBdr>
+              <w:shd w:fill="auto" w:val="clear"/>
+              <w:spacing w:after="0" w:before="0" w:line="240" w:lineRule="auto"/>
+              <w:ind w:left="0" w:right="0" w:firstLine="0"/>
+              <w:jc w:val="both"/>
+              <w:rPr>
+                <w:rFonts w:ascii="Calibri" w:cs="Calibri" w:eastAsia="Calibri" w:hAnsi="Calibri"/>
+                <w:sz w:val="22"/>
+                <w:szCs w:val="22"/>
+              </w:rPr>
+            </w:pPr>
+            <w:r>
+              <w:rPr>
+                <w:rFonts w:ascii="Calibri" w:cs="Calibri" w:eastAsia="Calibri" w:hAnsi="Calibri"/>
+                <w:sz w:val="22"/>
+                <w:szCs w:val="22"/>
+                <w:rtl w:val="0"/>
+              </w:rPr>
               <w:t xml:space="preserve">                    EXCEPTION</w:t>
             </w:r>
           </w:p>
@@ -8067,6 +8100,39 @@
                 <w:szCs w:val="22"/>
                 <w:rtl w:val="0"/>
               </w:rPr>
+              <w:t xml:space="preserve">                COMMIT;</w:t>
+            </w:r>
+          </w:p>
+          <w:p>
+            <w:pPr>
+              <w:keepNext w:val="0"/>
+              <w:keepLines w:val="0"/>
+              <w:pageBreakBefore w:val="0"/>
+              <w:widowControl w:val="1"/>
+              <w:pBdr>
+                <w:top w:color="000000" w:space="0" w:sz="0" w:val="none"/>
+                <w:left w:color="000000" w:space="0" w:sz="0" w:val="none"/>
+                <w:bottom w:color="000000" w:space="0" w:sz="0" w:val="none"/>
+                <w:right w:color="000000" w:space="0" w:sz="0" w:val="none"/>
+                <w:between w:color="000000" w:space="0" w:sz="0" w:val="none"/>
+              </w:pBdr>
+              <w:shd w:fill="auto" w:val="clear"/>
+              <w:spacing w:after="0" w:before="0" w:line="240" w:lineRule="auto"/>
+              <w:ind w:left="0" w:right="0" w:firstLine="0"/>
+              <w:jc w:val="both"/>
+              <w:rPr>
+                <w:rFonts w:ascii="Calibri" w:cs="Calibri" w:eastAsia="Calibri" w:hAnsi="Calibri"/>
+                <w:sz w:val="22"/>
+                <w:szCs w:val="22"/>
+              </w:rPr>
+            </w:pPr>
+            <w:r>
+              <w:rPr>
+                <w:rFonts w:ascii="Calibri" w:cs="Calibri" w:eastAsia="Calibri" w:hAnsi="Calibri"/>
+                <w:sz w:val="22"/>
+                <w:szCs w:val="22"/>
+                <w:rtl w:val="0"/>
+              </w:rPr>
               <w:t xml:space="preserve">            END IF;</w:t>
             </w:r>
           </w:p>
@@ -9217,8 +9283,12 @@
             </w:pPr>
             <w:r>
               <w:rPr>
-                <w:rtl w:val="0"/>
-              </w:rPr>
+                <w:rFonts w:ascii="Calibri" w:cs="Calibri" w:eastAsia="Calibri" w:hAnsi="Calibri"/>
+                <w:sz w:val="22"/>
+                <w:szCs w:val="22"/>
+                <w:rtl w:val="0"/>
+              </w:rPr>
+              <w:t xml:space="preserve">            COMMIT;</w:t>
             </w:r>
           </w:p>
           <w:p>
@@ -10299,6 +10369,39 @@
                 <w:szCs w:val="22"/>
                 <w:rtl w:val="0"/>
               </w:rPr>
+              <w:t xml:space="preserve">                COMMIT;</w:t>
+            </w:r>
+          </w:p>
+          <w:p>
+            <w:pPr>
+              <w:keepNext w:val="0"/>
+              <w:keepLines w:val="0"/>
+              <w:pageBreakBefore w:val="0"/>
+              <w:widowControl w:val="1"/>
+              <w:pBdr>
+                <w:top w:color="000000" w:space="0" w:sz="0" w:val="none"/>
+                <w:left w:color="000000" w:space="0" w:sz="0" w:val="none"/>
+                <w:bottom w:color="000000" w:space="0" w:sz="0" w:val="none"/>
+                <w:right w:color="000000" w:space="0" w:sz="0" w:val="none"/>
+                <w:between w:color="000000" w:space="0" w:sz="0" w:val="none"/>
+              </w:pBdr>
+              <w:shd w:fill="auto" w:val="clear"/>
+              <w:spacing w:after="0" w:before="0" w:line="240" w:lineRule="auto"/>
+              <w:ind w:left="0" w:right="0" w:firstLine="0"/>
+              <w:jc w:val="both"/>
+              <w:rPr>
+                <w:rFonts w:ascii="Calibri" w:cs="Calibri" w:eastAsia="Calibri" w:hAnsi="Calibri"/>
+                <w:sz w:val="22"/>
+                <w:szCs w:val="22"/>
+              </w:rPr>
+            </w:pPr>
+            <w:r>
+              <w:rPr>
+                <w:rFonts w:ascii="Calibri" w:cs="Calibri" w:eastAsia="Calibri" w:hAnsi="Calibri"/>
+                <w:sz w:val="22"/>
+                <w:szCs w:val="22"/>
+                <w:rtl w:val="0"/>
+              </w:rPr>
               <w:t xml:space="preserve">            ELSIF V_USO_STOCK = 1 THEN</w:t>
             </w:r>
           </w:p>
@@ -10464,6 +10567,39 @@
                 <w:szCs w:val="22"/>
                 <w:rtl w:val="0"/>
               </w:rPr>
+              <w:t xml:space="preserve">                COMMIT;</w:t>
+            </w:r>
+          </w:p>
+          <w:p>
+            <w:pPr>
+              <w:keepNext w:val="0"/>
+              <w:keepLines w:val="0"/>
+              <w:pageBreakBefore w:val="0"/>
+              <w:widowControl w:val="1"/>
+              <w:pBdr>
+                <w:top w:color="000000" w:space="0" w:sz="0" w:val="none"/>
+                <w:left w:color="000000" w:space="0" w:sz="0" w:val="none"/>
+                <w:bottom w:color="000000" w:space="0" w:sz="0" w:val="none"/>
+                <w:right w:color="000000" w:space="0" w:sz="0" w:val="none"/>
+                <w:between w:color="000000" w:space="0" w:sz="0" w:val="none"/>
+              </w:pBdr>
+              <w:shd w:fill="auto" w:val="clear"/>
+              <w:spacing w:after="0" w:before="0" w:line="240" w:lineRule="auto"/>
+              <w:ind w:left="0" w:right="0" w:firstLine="0"/>
+              <w:jc w:val="both"/>
+              <w:rPr>
+                <w:rFonts w:ascii="Calibri" w:cs="Calibri" w:eastAsia="Calibri" w:hAnsi="Calibri"/>
+                <w:sz w:val="22"/>
+                <w:szCs w:val="22"/>
+              </w:rPr>
+            </w:pPr>
+            <w:r>
+              <w:rPr>
+                <w:rFonts w:ascii="Calibri" w:cs="Calibri" w:eastAsia="Calibri" w:hAnsi="Calibri"/>
+                <w:sz w:val="22"/>
+                <w:szCs w:val="22"/>
+                <w:rtl w:val="0"/>
+              </w:rPr>
               <w:t xml:space="preserve">            ELSE</w:t>
             </w:r>
           </w:p>
@@ -13256,8 +13392,12 @@
             </w:pPr>
             <w:r>
               <w:rPr>
-                <w:rtl w:val="0"/>
-              </w:rPr>
+                <w:rFonts w:ascii="Calibri" w:cs="Calibri" w:eastAsia="Calibri" w:hAnsi="Calibri"/>
+                <w:sz w:val="22"/>
+                <w:szCs w:val="22"/>
+                <w:rtl w:val="0"/>
+              </w:rPr>
+              <w:t xml:space="preserve">            COMMIT;</w:t>
             </w:r>
           </w:p>
           <w:p>
@@ -13613,262 +13753,6 @@
                 <w:rtl w:val="0"/>
               </w:rPr>
               <w:t xml:space="preserve">    la que será retornada.</w:t>
-            </w:r>
-          </w:p>
-          <w:p>
-            <w:pPr>
-              <w:keepNext w:val="0"/>
-              <w:keepLines w:val="0"/>
-              <w:pageBreakBefore w:val="0"/>
-              <w:widowControl w:val="1"/>
-              <w:pBdr>
-                <w:top w:color="000000" w:space="0" w:sz="0" w:val="none"/>
-                <w:left w:color="000000" w:space="0" w:sz="0" w:val="none"/>
-                <w:bottom w:color="000000" w:space="0" w:sz="0" w:val="none"/>
-                <w:right w:color="000000" w:space="0" w:sz="0" w:val="none"/>
-                <w:between w:color="000000" w:space="0" w:sz="0" w:val="none"/>
-              </w:pBdr>
-              <w:shd w:fill="auto" w:val="clear"/>
-              <w:spacing w:after="0" w:before="0" w:line="240" w:lineRule="auto"/>
-              <w:ind w:left="0" w:right="0" w:firstLine="0"/>
-              <w:jc w:val="both"/>
-              <w:rPr>
-                <w:rFonts w:ascii="Calibri" w:cs="Calibri" w:eastAsia="Calibri" w:hAnsi="Calibri"/>
-                <w:sz w:val="22"/>
-                <w:szCs w:val="22"/>
-              </w:rPr>
-            </w:pPr>
-            <w:r>
-              <w:rPr>
-                <w:rtl w:val="0"/>
-              </w:rPr>
-            </w:r>
-          </w:p>
-          <w:p>
-            <w:pPr>
-              <w:keepNext w:val="0"/>
-              <w:keepLines w:val="0"/>
-              <w:pageBreakBefore w:val="0"/>
-              <w:widowControl w:val="1"/>
-              <w:pBdr>
-                <w:top w:color="000000" w:space="0" w:sz="0" w:val="none"/>
-                <w:left w:color="000000" w:space="0" w:sz="0" w:val="none"/>
-                <w:bottom w:color="000000" w:space="0" w:sz="0" w:val="none"/>
-                <w:right w:color="000000" w:space="0" w:sz="0" w:val="none"/>
-                <w:between w:color="000000" w:space="0" w:sz="0" w:val="none"/>
-              </w:pBdr>
-              <w:shd w:fill="auto" w:val="clear"/>
-              <w:spacing w:after="0" w:before="0" w:line="240" w:lineRule="auto"/>
-              <w:ind w:left="0" w:right="0" w:firstLine="0"/>
-              <w:jc w:val="both"/>
-              <w:rPr>
-                <w:rFonts w:ascii="Calibri" w:cs="Calibri" w:eastAsia="Calibri" w:hAnsi="Calibri"/>
-                <w:sz w:val="22"/>
-                <w:szCs w:val="22"/>
-              </w:rPr>
-            </w:pPr>
-            <w:r>
-              <w:rPr>
-                <w:rtl w:val="0"/>
-              </w:rPr>
-            </w:r>
-          </w:p>
-          <w:p>
-            <w:pPr>
-              <w:keepNext w:val="0"/>
-              <w:keepLines w:val="0"/>
-              <w:pageBreakBefore w:val="0"/>
-              <w:widowControl w:val="1"/>
-              <w:pBdr>
-                <w:top w:color="000000" w:space="0" w:sz="0" w:val="none"/>
-                <w:left w:color="000000" w:space="0" w:sz="0" w:val="none"/>
-                <w:bottom w:color="000000" w:space="0" w:sz="0" w:val="none"/>
-                <w:right w:color="000000" w:space="0" w:sz="0" w:val="none"/>
-                <w:between w:color="000000" w:space="0" w:sz="0" w:val="none"/>
-              </w:pBdr>
-              <w:shd w:fill="auto" w:val="clear"/>
-              <w:spacing w:after="0" w:before="0" w:line="240" w:lineRule="auto"/>
-              <w:ind w:left="0" w:right="0" w:firstLine="0"/>
-              <w:jc w:val="both"/>
-              <w:rPr>
-                <w:rFonts w:ascii="Calibri" w:cs="Calibri" w:eastAsia="Calibri" w:hAnsi="Calibri"/>
-                <w:sz w:val="22"/>
-                <w:szCs w:val="22"/>
-              </w:rPr>
-            </w:pPr>
-            <w:r>
-              <w:rPr>
-                <w:rFonts w:ascii="Calibri" w:cs="Calibri" w:eastAsia="Calibri" w:hAnsi="Calibri"/>
-                <w:sz w:val="22"/>
-                <w:szCs w:val="22"/>
-                <w:rtl w:val="0"/>
-              </w:rPr>
-              <w:t xml:space="preserve">    TYPE r_articulo IS RECORD (</w:t>
-            </w:r>
-          </w:p>
-          <w:p>
-            <w:pPr>
-              <w:keepNext w:val="0"/>
-              <w:keepLines w:val="0"/>
-              <w:pageBreakBefore w:val="0"/>
-              <w:widowControl w:val="1"/>
-              <w:pBdr>
-                <w:top w:color="000000" w:space="0" w:sz="0" w:val="none"/>
-                <w:left w:color="000000" w:space="0" w:sz="0" w:val="none"/>
-                <w:bottom w:color="000000" w:space="0" w:sz="0" w:val="none"/>
-                <w:right w:color="000000" w:space="0" w:sz="0" w:val="none"/>
-                <w:between w:color="000000" w:space="0" w:sz="0" w:val="none"/>
-              </w:pBdr>
-              <w:shd w:fill="auto" w:val="clear"/>
-              <w:spacing w:after="0" w:before="0" w:line="240" w:lineRule="auto"/>
-              <w:ind w:left="0" w:right="0" w:firstLine="0"/>
-              <w:jc w:val="both"/>
-              <w:rPr>
-                <w:rFonts w:ascii="Calibri" w:cs="Calibri" w:eastAsia="Calibri" w:hAnsi="Calibri"/>
-                <w:sz w:val="22"/>
-                <w:szCs w:val="22"/>
-              </w:rPr>
-            </w:pPr>
-            <w:r>
-              <w:rPr>
-                <w:rFonts w:ascii="Calibri" w:cs="Calibri" w:eastAsia="Calibri" w:hAnsi="Calibri"/>
-                <w:sz w:val="22"/>
-                <w:szCs w:val="22"/>
-                <w:rtl w:val="0"/>
-              </w:rPr>
-              <w:t xml:space="preserve">            ID_PRODUCTO D_DETALLE_OPERACIONES.ID_PRODUCTO%TYPE,</w:t>
-            </w:r>
-          </w:p>
-          <w:p>
-            <w:pPr>
-              <w:keepNext w:val="0"/>
-              <w:keepLines w:val="0"/>
-              <w:pageBreakBefore w:val="0"/>
-              <w:widowControl w:val="1"/>
-              <w:pBdr>
-                <w:top w:color="000000" w:space="0" w:sz="0" w:val="none"/>
-                <w:left w:color="000000" w:space="0" w:sz="0" w:val="none"/>
-                <w:bottom w:color="000000" w:space="0" w:sz="0" w:val="none"/>
-                <w:right w:color="000000" w:space="0" w:sz="0" w:val="none"/>
-                <w:between w:color="000000" w:space="0" w:sz="0" w:val="none"/>
-              </w:pBdr>
-              <w:shd w:fill="auto" w:val="clear"/>
-              <w:spacing w:after="0" w:before="0" w:line="240" w:lineRule="auto"/>
-              <w:ind w:left="0" w:right="0" w:firstLine="0"/>
-              <w:jc w:val="both"/>
-              <w:rPr>
-                <w:rFonts w:ascii="Calibri" w:cs="Calibri" w:eastAsia="Calibri" w:hAnsi="Calibri"/>
-                <w:sz w:val="22"/>
-                <w:szCs w:val="22"/>
-              </w:rPr>
-            </w:pPr>
-            <w:r>
-              <w:rPr>
-                <w:rFonts w:ascii="Calibri" w:cs="Calibri" w:eastAsia="Calibri" w:hAnsi="Calibri"/>
-                <w:sz w:val="22"/>
-                <w:szCs w:val="22"/>
-                <w:rtl w:val="0"/>
-              </w:rPr>
-              <w:t xml:space="preserve">            CANTIDAD D_DETALLE_OPERACIONES.CANTIDAD%TYPE</w:t>
-            </w:r>
-          </w:p>
-          <w:p>
-            <w:pPr>
-              <w:keepNext w:val="0"/>
-              <w:keepLines w:val="0"/>
-              <w:pageBreakBefore w:val="0"/>
-              <w:widowControl w:val="1"/>
-              <w:pBdr>
-                <w:top w:color="000000" w:space="0" w:sz="0" w:val="none"/>
-                <w:left w:color="000000" w:space="0" w:sz="0" w:val="none"/>
-                <w:bottom w:color="000000" w:space="0" w:sz="0" w:val="none"/>
-                <w:right w:color="000000" w:space="0" w:sz="0" w:val="none"/>
-                <w:between w:color="000000" w:space="0" w:sz="0" w:val="none"/>
-              </w:pBdr>
-              <w:shd w:fill="auto" w:val="clear"/>
-              <w:spacing w:after="0" w:before="0" w:line="240" w:lineRule="auto"/>
-              <w:ind w:left="0" w:right="0" w:firstLine="0"/>
-              <w:jc w:val="both"/>
-              <w:rPr>
-                <w:rFonts w:ascii="Calibri" w:cs="Calibri" w:eastAsia="Calibri" w:hAnsi="Calibri"/>
-                <w:sz w:val="22"/>
-                <w:szCs w:val="22"/>
-              </w:rPr>
-            </w:pPr>
-            <w:r>
-              <w:rPr>
-                <w:rFonts w:ascii="Calibri" w:cs="Calibri" w:eastAsia="Calibri" w:hAnsi="Calibri"/>
-                <w:sz w:val="22"/>
-                <w:szCs w:val="22"/>
-                <w:rtl w:val="0"/>
-              </w:rPr>
-              <w:t xml:space="preserve">        );</w:t>
-            </w:r>
-          </w:p>
-          <w:p>
-            <w:pPr>
-              <w:keepNext w:val="0"/>
-              <w:keepLines w:val="0"/>
-              <w:pageBreakBefore w:val="0"/>
-              <w:widowControl w:val="1"/>
-              <w:pBdr>
-                <w:top w:color="000000" w:space="0" w:sz="0" w:val="none"/>
-                <w:left w:color="000000" w:space="0" w:sz="0" w:val="none"/>
-                <w:bottom w:color="000000" w:space="0" w:sz="0" w:val="none"/>
-                <w:right w:color="000000" w:space="0" w:sz="0" w:val="none"/>
-                <w:between w:color="000000" w:space="0" w:sz="0" w:val="none"/>
-              </w:pBdr>
-              <w:shd w:fill="auto" w:val="clear"/>
-              <w:spacing w:after="0" w:before="0" w:line="240" w:lineRule="auto"/>
-              <w:ind w:left="0" w:right="0" w:firstLine="0"/>
-              <w:jc w:val="both"/>
-              <w:rPr>
-                <w:rFonts w:ascii="Calibri" w:cs="Calibri" w:eastAsia="Calibri" w:hAnsi="Calibri"/>
-                <w:sz w:val="22"/>
-                <w:szCs w:val="22"/>
-              </w:rPr>
-            </w:pPr>
-            <w:r>
-              <w:rPr>
-                <w:rFonts w:ascii="Calibri" w:cs="Calibri" w:eastAsia="Calibri" w:hAnsi="Calibri"/>
-                <w:sz w:val="22"/>
-                <w:szCs w:val="22"/>
-                <w:rtl w:val="0"/>
-              </w:rPr>
-              <w:t xml:space="preserve">        TYPE t_detalle IS TABLE OF</w:t>
-            </w:r>
-          </w:p>
-          <w:p>
-            <w:pPr>
-              <w:keepNext w:val="0"/>
-              <w:keepLines w:val="0"/>
-              <w:pageBreakBefore w:val="0"/>
-              <w:widowControl w:val="1"/>
-              <w:pBdr>
-                <w:top w:color="000000" w:space="0" w:sz="0" w:val="none"/>
-                <w:left w:color="000000" w:space="0" w:sz="0" w:val="none"/>
-                <w:bottom w:color="000000" w:space="0" w:sz="0" w:val="none"/>
-                <w:right w:color="000000" w:space="0" w:sz="0" w:val="none"/>
-                <w:between w:color="000000" w:space="0" w:sz="0" w:val="none"/>
-              </w:pBdr>
-              <w:shd w:fill="auto" w:val="clear"/>
-              <w:spacing w:after="0" w:before="0" w:line="240" w:lineRule="auto"/>
-              <w:ind w:left="0" w:right="0" w:firstLine="0"/>
-              <w:jc w:val="both"/>
-              <w:rPr>
-                <w:rFonts w:ascii="Calibri" w:cs="Calibri" w:eastAsia="Calibri" w:hAnsi="Calibri"/>
-                <w:sz w:val="22"/>
-                <w:szCs w:val="22"/>
-              </w:rPr>
-            </w:pPr>
-            <w:r>
-              <w:rPr>
-                <w:rFonts w:ascii="Calibri" w:cs="Calibri" w:eastAsia="Calibri" w:hAnsi="Calibri"/>
-                <w:sz w:val="22"/>
-                <w:szCs w:val="22"/>
-                <w:rtl w:val="0"/>
-              </w:rPr>
-              <w:t xml:space="preserve">        r_articulo INDEX BY BINARY_INTEGER;</w:t>
             </w:r>
           </w:p>
           <w:p>

</xml_diff>